<commit_message>
documents modified and settings changed
</commit_message>
<xml_diff>
--- a/Documentation/ECommerce Documentation.docx
+++ b/Documentation/ECommerce Documentation.docx
@@ -534,6 +534,20 @@
             </a:graphic>
           </wp:inline>
         </w:drawing>
+      </w:r>
+      <w:r>
+        <w:rPr>
+          <w:sz w:val="28"/>
+          <w:szCs w:val="28"/>
+        </w:rPr>
+        <w:t xml:space="preserve"> </w:t>
+      </w:r>
+      <w:r>
+        <w:rPr>
+          <w:sz w:val="28"/>
+          <w:szCs w:val="28"/>
+        </w:rPr>
+        <w:t xml:space="preserve"> </w:t>
       </w:r>
     </w:p>
     <w:p>
@@ -2297,7 +2311,282 @@
           <w:szCs w:val="36"/>
         </w:rPr>
         <w:lastRenderedPageBreak/>
-        <w:t>4:Frontend</w:t>
+        <w:t>4:Hangfire</w:t>
+      </w:r>
+    </w:p>
+    <w:p>
+      <w:pPr>
+        <w:rPr>
+          <w:sz w:val="28"/>
+          <w:szCs w:val="28"/>
+        </w:rPr>
+      </w:pPr>
+      <w:r>
+        <w:rPr>
+          <w:sz w:val="36"/>
+          <w:szCs w:val="36"/>
+        </w:rPr>
+        <w:tab/>
+      </w:r>
+      <w:r>
+        <w:rPr>
+          <w:sz w:val="28"/>
+          <w:szCs w:val="28"/>
+        </w:rPr>
+        <w:t>Ana solution da değil de yeni bir solution’da Günlük tekrarlı joblar oluşturabilmek için bir hangfire projesi oluşturdum.</w:t>
+      </w:r>
+    </w:p>
+    <w:p>
+      <w:pPr>
+        <w:rPr>
+          <w:sz w:val="28"/>
+          <w:szCs w:val="28"/>
+        </w:rPr>
+      </w:pPr>
+      <w:r>
+        <w:rPr>
+          <w:sz w:val="28"/>
+          <w:szCs w:val="28"/>
+        </w:rPr>
+        <w:drawing>
+          <wp:inline distT="0" distB="0" distL="0" distR="0" wp14:anchorId="23C0BB16" wp14:editId="361B0A5D">
+            <wp:extent cx="3848637" cy="3867690"/>
+            <wp:effectExtent l="0" t="0" r="0" b="0"/>
+            <wp:docPr id="1718935092" name="Resim 1" descr="metin, elektronik donanım, ekran görüntüsü, yazılım içeren bir resim&#10;&#10;Açıklama otomatik olarak oluşturuldu"/>
+            <wp:cNvGraphicFramePr>
+              <a:graphicFrameLocks xmlns:a="http://schemas.openxmlformats.org/drawingml/2006/main" noChangeAspect="1"/>
+            </wp:cNvGraphicFramePr>
+            <a:graphic xmlns:a="http://schemas.openxmlformats.org/drawingml/2006/main">
+              <a:graphicData uri="http://schemas.openxmlformats.org/drawingml/2006/picture">
+                <pic:pic xmlns:pic="http://schemas.openxmlformats.org/drawingml/2006/picture">
+                  <pic:nvPicPr>
+                    <pic:cNvPr id="1718935092" name="Resim 1" descr="metin, elektronik donanım, ekran görüntüsü, yazılım içeren bir resim&#10;&#10;Açıklama otomatik olarak oluşturuldu"/>
+                    <pic:cNvPicPr/>
+                  </pic:nvPicPr>
+                  <pic:blipFill>
+                    <a:blip r:embed="rId21"/>
+                    <a:stretch>
+                      <a:fillRect/>
+                    </a:stretch>
+                  </pic:blipFill>
+                  <pic:spPr>
+                    <a:xfrm>
+                      <a:off x="0" y="0"/>
+                      <a:ext cx="3848637" cy="3867690"/>
+                    </a:xfrm>
+                    <a:prstGeom prst="rect">
+                      <a:avLst/>
+                    </a:prstGeom>
+                  </pic:spPr>
+                </pic:pic>
+              </a:graphicData>
+            </a:graphic>
+          </wp:inline>
+        </w:drawing>
+      </w:r>
+    </w:p>
+    <w:p>
+      <w:pPr>
+        <w:rPr>
+          <w:sz w:val="28"/>
+          <w:szCs w:val="28"/>
+        </w:rPr>
+      </w:pPr>
+      <w:r>
+        <w:rPr>
+          <w:sz w:val="28"/>
+          <w:szCs w:val="28"/>
+        </w:rPr>
+        <w:t>Controllerlar hariç ana projeyle aynı yapıya sahip</w:t>
+      </w:r>
+      <w:r>
+        <w:rPr>
+          <w:sz w:val="28"/>
+          <w:szCs w:val="28"/>
+        </w:rPr>
+        <w:t>.</w:t>
+      </w:r>
+    </w:p>
+    <w:p>
+      <w:pPr>
+        <w:rPr>
+          <w:sz w:val="28"/>
+          <w:szCs w:val="28"/>
+        </w:rPr>
+      </w:pPr>
+      <w:r>
+        <w:rPr>
+          <w:sz w:val="28"/>
+          <w:szCs w:val="28"/>
+        </w:rPr>
+        <w:t>Genel job yapısını anlamak ve nasıl implemente edildiğini öğrenmek için 2 adet job oluşturdum.</w:t>
+      </w:r>
+    </w:p>
+    <w:p>
+      <w:pPr>
+        <w:rPr>
+          <w:sz w:val="28"/>
+          <w:szCs w:val="28"/>
+        </w:rPr>
+      </w:pPr>
+      <w:r>
+        <w:rPr>
+          <w:sz w:val="28"/>
+          <w:szCs w:val="28"/>
+        </w:rPr>
+        <w:drawing>
+          <wp:inline distT="0" distB="0" distL="0" distR="0" wp14:anchorId="442E513C" wp14:editId="39A6B21F">
+            <wp:extent cx="5760720" cy="376555"/>
+            <wp:effectExtent l="0" t="0" r="0" b="4445"/>
+            <wp:docPr id="693245481" name="Resim 1"/>
+            <wp:cNvGraphicFramePr>
+              <a:graphicFrameLocks xmlns:a="http://schemas.openxmlformats.org/drawingml/2006/main" noChangeAspect="1"/>
+            </wp:cNvGraphicFramePr>
+            <a:graphic xmlns:a="http://schemas.openxmlformats.org/drawingml/2006/main">
+              <a:graphicData uri="http://schemas.openxmlformats.org/drawingml/2006/picture">
+                <pic:pic xmlns:pic="http://schemas.openxmlformats.org/drawingml/2006/picture">
+                  <pic:nvPicPr>
+                    <pic:cNvPr id="693245481" name=""/>
+                    <pic:cNvPicPr/>
+                  </pic:nvPicPr>
+                  <pic:blipFill>
+                    <a:blip r:embed="rId22"/>
+                    <a:stretch>
+                      <a:fillRect/>
+                    </a:stretch>
+                  </pic:blipFill>
+                  <pic:spPr>
+                    <a:xfrm>
+                      <a:off x="0" y="0"/>
+                      <a:ext cx="5760720" cy="376555"/>
+                    </a:xfrm>
+                    <a:prstGeom prst="rect">
+                      <a:avLst/>
+                    </a:prstGeom>
+                  </pic:spPr>
+                </pic:pic>
+              </a:graphicData>
+            </a:graphic>
+          </wp:inline>
+        </w:drawing>
+      </w:r>
+    </w:p>
+    <w:p>
+      <w:pPr>
+        <w:rPr>
+          <w:sz w:val="28"/>
+          <w:szCs w:val="28"/>
+        </w:rPr>
+      </w:pPr>
+      <w:r>
+        <w:rPr>
+          <w:sz w:val="28"/>
+          <w:szCs w:val="28"/>
+        </w:rPr>
+        <w:t>Biri bünlük olarak verilen cron saatine göre stokları arttırırken diğeri de yine belirlenen saatte fiyatları güncelliyor.</w:t>
+      </w:r>
+    </w:p>
+    <w:p>
+      <w:pPr>
+        <w:rPr>
+          <w:sz w:val="28"/>
+          <w:szCs w:val="28"/>
+        </w:rPr>
+      </w:pPr>
+      <w:r>
+        <w:rPr>
+          <w:sz w:val="28"/>
+          <w:szCs w:val="28"/>
+        </w:rPr>
+        <w:t>Hangfire Dashboard da da böyle gözüküyor.</w:t>
+      </w:r>
+    </w:p>
+    <w:p>
+      <w:pPr>
+        <w:rPr>
+          <w:sz w:val="28"/>
+          <w:szCs w:val="28"/>
+        </w:rPr>
+      </w:pPr>
+      <w:r>
+        <w:rPr>
+          <w:sz w:val="28"/>
+          <w:szCs w:val="28"/>
+        </w:rPr>
+        <w:drawing>
+          <wp:inline distT="0" distB="0" distL="0" distR="0" wp14:anchorId="5995F3D8" wp14:editId="2DFBF3FD">
+            <wp:extent cx="5760720" cy="869950"/>
+            <wp:effectExtent l="0" t="0" r="0" b="6350"/>
+            <wp:docPr id="428929517" name="Resim 1" descr="ekran görüntüsü, metin içeren bir resim&#10;&#10;Açıklama otomatik olarak oluşturuldu"/>
+            <wp:cNvGraphicFramePr>
+              <a:graphicFrameLocks xmlns:a="http://schemas.openxmlformats.org/drawingml/2006/main" noChangeAspect="1"/>
+            </wp:cNvGraphicFramePr>
+            <a:graphic xmlns:a="http://schemas.openxmlformats.org/drawingml/2006/main">
+              <a:graphicData uri="http://schemas.openxmlformats.org/drawingml/2006/picture">
+                <pic:pic xmlns:pic="http://schemas.openxmlformats.org/drawingml/2006/picture">
+                  <pic:nvPicPr>
+                    <pic:cNvPr id="428929517" name="Resim 1" descr="ekran görüntüsü, metin içeren bir resim&#10;&#10;Açıklama otomatik olarak oluşturuldu"/>
+                    <pic:cNvPicPr/>
+                  </pic:nvPicPr>
+                  <pic:blipFill>
+                    <a:blip r:embed="rId23"/>
+                    <a:stretch>
+                      <a:fillRect/>
+                    </a:stretch>
+                  </pic:blipFill>
+                  <pic:spPr>
+                    <a:xfrm>
+                      <a:off x="0" y="0"/>
+                      <a:ext cx="5760720" cy="869950"/>
+                    </a:xfrm>
+                    <a:prstGeom prst="rect">
+                      <a:avLst/>
+                    </a:prstGeom>
+                  </pic:spPr>
+                </pic:pic>
+              </a:graphicData>
+            </a:graphic>
+          </wp:inline>
+        </w:drawing>
+      </w:r>
+    </w:p>
+    <w:p>
+      <w:pPr>
+        <w:rPr>
+          <w:sz w:val="28"/>
+          <w:szCs w:val="28"/>
+        </w:rPr>
+      </w:pPr>
+    </w:p>
+    <w:p>
+      <w:pPr>
+        <w:rPr>
+          <w:sz w:val="28"/>
+          <w:szCs w:val="28"/>
+        </w:rPr>
+      </w:pPr>
+    </w:p>
+    <w:p>
+      <w:pPr>
+        <w:rPr>
+          <w:sz w:val="36"/>
+          <w:szCs w:val="36"/>
+        </w:rPr>
+      </w:pPr>
+      <w:r>
+        <w:rPr>
+          <w:sz w:val="36"/>
+          <w:szCs w:val="36"/>
+        </w:rPr>
+        <w:lastRenderedPageBreak/>
+        <w:t>5</w:t>
+      </w:r>
+      <w:r>
+        <w:rPr>
+          <w:sz w:val="36"/>
+          <w:szCs w:val="36"/>
+        </w:rPr>
+        <w:t>:Frontend</w:t>
       </w:r>
     </w:p>
     <w:p>
@@ -2365,7 +2654,7 @@
                     <pic:cNvPicPr/>
                   </pic:nvPicPr>
                   <pic:blipFill>
-                    <a:blip r:embed="rId21"/>
+                    <a:blip r:embed="rId24"/>
                     <a:stretch>
                       <a:fillRect/>
                     </a:stretch>
@@ -2473,6 +2762,7 @@
       </w:r>
       <w:r>
         <w:rPr>
+          <w:noProof/>
           <w:sz w:val="28"/>
           <w:szCs w:val="28"/>
         </w:rPr>
@@ -2492,7 +2782,7 @@
                     <pic:cNvPicPr/>
                   </pic:nvPicPr>
                   <pic:blipFill>
-                    <a:blip r:embed="rId22"/>
+                    <a:blip r:embed="rId25"/>
                     <a:stretch>
                       <a:fillRect/>
                     </a:stretch>
@@ -2554,6 +2844,7 @@
       </w:pPr>
       <w:r>
         <w:rPr>
+          <w:noProof/>
           <w:sz w:val="28"/>
           <w:szCs w:val="28"/>
         </w:rPr>
@@ -2573,7 +2864,7 @@
                     <pic:cNvPicPr/>
                   </pic:nvPicPr>
                   <pic:blipFill>
-                    <a:blip r:embed="rId23"/>
+                    <a:blip r:embed="rId26"/>
                     <a:stretch>
                       <a:fillRect/>
                     </a:stretch>
@@ -2672,7 +2963,7 @@
                     </pic:cNvPicPr>
                   </pic:nvPicPr>
                   <pic:blipFill>
-                    <a:blip r:embed="rId24" cstate="print">
+                    <a:blip r:embed="rId27" cstate="print">
                       <a:extLst>
                         <a:ext uri="{28A0092B-C50C-407E-A947-70E740481C1C}">
                           <a14:useLocalDpi xmlns:a14="http://schemas.microsoft.com/office/drawing/2010/main" val="0"/>
@@ -2753,6 +3044,7 @@
       </w:pPr>
       <w:r>
         <w:rPr>
+          <w:noProof/>
           <w:sz w:val="28"/>
           <w:szCs w:val="28"/>
         </w:rPr>
@@ -2772,7 +3064,7 @@
                     <pic:cNvPicPr/>
                   </pic:nvPicPr>
                   <pic:blipFill>
-                    <a:blip r:embed="rId25"/>
+                    <a:blip r:embed="rId28"/>
                     <a:stretch>
                       <a:fillRect/>
                     </a:stretch>
@@ -2857,6 +3149,7 @@
       </w:r>
       <w:r>
         <w:rPr>
+          <w:noProof/>
           <w:sz w:val="28"/>
           <w:szCs w:val="28"/>
         </w:rPr>
@@ -2876,7 +3169,7 @@
                     <pic:cNvPicPr/>
                   </pic:nvPicPr>
                   <pic:blipFill>
-                    <a:blip r:embed="rId26"/>
+                    <a:blip r:embed="rId29"/>
                     <a:stretch>
                       <a:fillRect/>
                     </a:stretch>
@@ -2998,6 +3291,7 @@
       </w:pPr>
       <w:r>
         <w:rPr>
+          <w:noProof/>
           <w:sz w:val="28"/>
           <w:szCs w:val="28"/>
         </w:rPr>
@@ -3017,7 +3311,7 @@
                     <pic:cNvPicPr/>
                   </pic:nvPicPr>
                   <pic:blipFill>
-                    <a:blip r:embed="rId27"/>
+                    <a:blip r:embed="rId30"/>
                     <a:stretch>
                       <a:fillRect/>
                     </a:stretch>
@@ -3077,6 +3371,7 @@
       </w:pPr>
       <w:r>
         <w:rPr>
+          <w:noProof/>
           <w:sz w:val="28"/>
           <w:szCs w:val="28"/>
         </w:rPr>
@@ -3096,7 +3391,7 @@
                     <pic:cNvPicPr/>
                   </pic:nvPicPr>
                   <pic:blipFill>
-                    <a:blip r:embed="rId28"/>
+                    <a:blip r:embed="rId31"/>
                     <a:stretch>
                       <a:fillRect/>
                     </a:stretch>
@@ -3172,7 +3467,7 @@
                     </pic:cNvPicPr>
                   </pic:nvPicPr>
                   <pic:blipFill>
-                    <a:blip r:embed="rId29" cstate="print">
+                    <a:blip r:embed="rId32" cstate="print">
                       <a:extLst>
                         <a:ext uri="{28A0092B-C50C-407E-A947-70E740481C1C}">
                           <a14:useLocalDpi xmlns:a14="http://schemas.microsoft.com/office/drawing/2010/main" val="0"/>
@@ -3229,6 +3524,7 @@
       </w:pPr>
       <w:r>
         <w:rPr>
+          <w:noProof/>
           <w:sz w:val="28"/>
           <w:szCs w:val="28"/>
         </w:rPr>
@@ -3248,7 +3544,7 @@
                     <pic:cNvPicPr/>
                   </pic:nvPicPr>
                   <pic:blipFill>
-                    <a:blip r:embed="rId30"/>
+                    <a:blip r:embed="rId33"/>
                     <a:stretch>
                       <a:fillRect/>
                     </a:stretch>
@@ -3396,7 +3692,7 @@
                     </pic:cNvPicPr>
                   </pic:nvPicPr>
                   <pic:blipFill>
-                    <a:blip r:embed="rId31" cstate="print">
+                    <a:blip r:embed="rId34" cstate="print">
                       <a:extLst>
                         <a:ext uri="{28A0092B-C50C-407E-A947-70E740481C1C}">
                           <a14:useLocalDpi xmlns:a14="http://schemas.microsoft.com/office/drawing/2010/main" val="0"/>
@@ -3509,6 +3805,7 @@
       </w:pPr>
       <w:r>
         <w:rPr>
+          <w:noProof/>
           <w:sz w:val="28"/>
           <w:szCs w:val="28"/>
         </w:rPr>
@@ -3528,7 +3825,7 @@
                     <pic:cNvPicPr/>
                   </pic:nvPicPr>
                   <pic:blipFill>
-                    <a:blip r:embed="rId32"/>
+                    <a:blip r:embed="rId35"/>
                     <a:stretch>
                       <a:fillRect/>
                     </a:stretch>
@@ -3661,7 +3958,7 @@
                     </pic:cNvPicPr>
                   </pic:nvPicPr>
                   <pic:blipFill>
-                    <a:blip r:embed="rId33">
+                    <a:blip r:embed="rId36">
                       <a:extLst>
                         <a:ext uri="{28A0092B-C50C-407E-A947-70E740481C1C}">
                           <a14:useLocalDpi xmlns:a14="http://schemas.microsoft.com/office/drawing/2010/main" val="0"/>
@@ -3718,6 +4015,7 @@
       </w:pPr>
       <w:r>
         <w:rPr>
+          <w:noProof/>
           <w:sz w:val="28"/>
           <w:szCs w:val="28"/>
         </w:rPr>
@@ -3737,7 +4035,7 @@
                     <pic:cNvPicPr/>
                   </pic:nvPicPr>
                   <pic:blipFill>
-                    <a:blip r:embed="rId34"/>
+                    <a:blip r:embed="rId37"/>
                     <a:stretch>
                       <a:fillRect/>
                     </a:stretch>
@@ -3783,6 +4081,7 @@
       </w:pPr>
       <w:r>
         <w:rPr>
+          <w:noProof/>
           <w:sz w:val="28"/>
           <w:szCs w:val="28"/>
         </w:rPr>
@@ -3802,7 +4101,7 @@
                     <pic:cNvPicPr/>
                   </pic:nvPicPr>
                   <pic:blipFill>
-                    <a:blip r:embed="rId35"/>
+                    <a:blip r:embed="rId38"/>
                     <a:stretch>
                       <a:fillRect/>
                     </a:stretch>
@@ -3849,6 +4148,7 @@
       </w:pPr>
       <w:r>
         <w:rPr>
+          <w:noProof/>
           <w:sz w:val="28"/>
           <w:szCs w:val="28"/>
         </w:rPr>
@@ -3868,7 +4168,7 @@
                     <pic:cNvPicPr/>
                   </pic:nvPicPr>
                   <pic:blipFill>
-                    <a:blip r:embed="rId36"/>
+                    <a:blip r:embed="rId39"/>
                     <a:stretch>
                       <a:fillRect/>
                     </a:stretch>
@@ -3954,6 +4254,7 @@
       </w:pPr>
       <w:r>
         <w:rPr>
+          <w:noProof/>
           <w:sz w:val="28"/>
           <w:szCs w:val="28"/>
         </w:rPr>
@@ -3973,7 +4274,7 @@
                     <pic:cNvPicPr/>
                   </pic:nvPicPr>
                   <pic:blipFill>
-                    <a:blip r:embed="rId37"/>
+                    <a:blip r:embed="rId40"/>
                     <a:stretch>
                       <a:fillRect/>
                     </a:stretch>

</xml_diff>